<commit_message>
updated time and rules logic, small tweaks to contract and manual
</commit_message>
<xml_diff>
--- a/assets/templates/fr/Contract.docx
+++ b/assets/templates/fr/Contract.docx
@@ -1496,7 +1496,6 @@
           <w:lang w:val="fr-CA"/>
         </w:rPr>
       </w:pPr>
-      <w:proofErr w:type="gramStart"/>
       <w:r>
         <w:rPr>
           <w:rFonts w:ascii="Arial" w:hAnsi="Arial" w:cs="Arial"/>
@@ -1506,7 +1505,6 @@
         </w:rPr>
         <w:t>OU</w:t>
       </w:r>
-      <w:proofErr w:type="gramEnd"/>
     </w:p>
     <w:p>
       <w:pPr>
@@ -1722,7 +1720,7 @@
           <w:iCs/>
           <w:lang w:val="fr-FR"/>
         </w:rPr>
-        <w:t>*frais d’ouverture de dossier</w:t>
+        <w:t>frais d’ouverture de dossier</w:t>
       </w:r>
       <w:r>
         <w:rPr>

</xml_diff>

<commit_message>
updated compose; slot generation incomplete
</commit_message>
<xml_diff>
--- a/assets/templates/fr/Contract.docx
+++ b/assets/templates/fr/Contract.docx
@@ -428,7 +428,6 @@
         <w:t>{</w:t>
       </w:r>
       <w:proofErr w:type="spellStart"/>
-      <w:proofErr w:type="gramStart"/>
       <w:r>
         <w:rPr>
           <w:rFonts w:ascii="Arial" w:hAnsi="Arial" w:cs="Arial"/>
@@ -441,7 +440,6 @@
         <w:t>contractTitle</w:t>
       </w:r>
       <w:proofErr w:type="spellEnd"/>
-      <w:proofErr w:type="gramEnd"/>
       <w:r>
         <w:rPr>
           <w:rFonts w:ascii="Arial" w:hAnsi="Arial" w:cs="Arial"/>
@@ -2822,7 +2820,6 @@
         <w:t>{</w:t>
       </w:r>
       <w:proofErr w:type="spellStart"/>
-      <w:proofErr w:type="gramStart"/>
       <w:r>
         <w:rPr>
           <w:rFonts w:ascii="Arial" w:hAnsi="Arial" w:cs="Arial"/>
@@ -2833,7 +2830,6 @@
         <w:t>clientEmail</w:t>
       </w:r>
       <w:proofErr w:type="spellEnd"/>
-      <w:proofErr w:type="gramEnd"/>
       <w:r>
         <w:rPr>
           <w:rFonts w:ascii="Arial" w:hAnsi="Arial" w:cs="Arial"/>
@@ -3616,7 +3612,6 @@
               <w:t>{</w:t>
             </w:r>
             <w:proofErr w:type="spellStart"/>
-            <w:proofErr w:type="gramStart"/>
             <w:r>
               <w:rPr>
                 <w:rFonts w:ascii="Calibri" w:eastAsia="Times New Roman" w:hAnsi="Calibri" w:cs="Times New Roman"/>
@@ -3625,7 +3620,6 @@
               <w:t>clientName</w:t>
             </w:r>
             <w:proofErr w:type="spellEnd"/>
-            <w:proofErr w:type="gramEnd"/>
             <w:r>
               <w:rPr>
                 <w:rFonts w:ascii="Calibri" w:eastAsia="Times New Roman" w:hAnsi="Calibri" w:cs="Times New Roman"/>
@@ -3902,9 +3896,8 @@
                 <w:u w:val="single"/>
                 <w:lang w:val="fr-CA"/>
               </w:rPr>
-              <w:t xml:space="preserve">       </w:t>
-            </w:r>
-            <w:proofErr w:type="gramStart"/>
+              <w:t xml:space="preserve">        </w:t>
+            </w:r>
             <w:r>
               <w:rPr>
                 <w:rFonts w:ascii="Arial" w:eastAsia="Times New Roman" w:hAnsi="Arial" w:cs="Arial"/>
@@ -3913,7 +3906,60 @@
                 <w:u w:val="single"/>
                 <w:lang w:val="fr-CA"/>
               </w:rPr>
+              <w:t xml:space="preserve"> ,</w:t>
+            </w:r>
+            <w:r>
+              <w:rPr>
+                <w:rFonts w:ascii="Arial" w:eastAsia="Times New Roman" w:hAnsi="Arial" w:cs="Arial"/>
+                <w:sz w:val="20"/>
+                <w:szCs w:val="20"/>
+                <w:lang w:val="fr-CA"/>
+              </w:rPr>
               <w:t xml:space="preserve"> </w:t>
+            </w:r>
+          </w:p>
+          <w:p>
+            <w:pPr>
+              <w:keepNext/>
+              <w:spacing w:after="0" w:line="240" w:lineRule="auto"/>
+              <w:ind w:right="630"/>
+              <w:rPr>
+                <w:rFonts w:ascii="Arial" w:eastAsia="Times New Roman" w:hAnsi="Arial" w:cs="Arial"/>
+                <w:sz w:val="20"/>
+                <w:szCs w:val="20"/>
+                <w:lang w:val="fr-CA"/>
+              </w:rPr>
+            </w:pPr>
+          </w:p>
+          <w:p>
+            <w:pPr>
+              <w:keepNext/>
+              <w:spacing w:after="0" w:line="240" w:lineRule="auto"/>
+              <w:ind w:right="630"/>
+              <w:rPr>
+                <w:rFonts w:ascii="Arial" w:eastAsia="Times New Roman" w:hAnsi="Arial" w:cs="Arial"/>
+                <w:sz w:val="20"/>
+                <w:szCs w:val="20"/>
+                <w:lang w:val="fr-CA"/>
+              </w:rPr>
+            </w:pPr>
+            <w:r>
+              <w:rPr>
+                <w:rFonts w:ascii="Arial" w:eastAsia="Times New Roman" w:hAnsi="Arial" w:cs="Arial"/>
+                <w:sz w:val="20"/>
+                <w:szCs w:val="20"/>
+                <w:lang w:val="fr-CA"/>
+              </w:rPr>
+              <w:t>C</w:t>
+            </w:r>
+            <w:r>
+              <w:rPr>
+                <w:rFonts w:ascii="Arial" w:eastAsia="Times New Roman" w:hAnsi="Arial" w:cs="Arial"/>
+                <w:sz w:val="20"/>
+                <w:szCs w:val="20"/>
+                <w:lang w:val="fr-CA"/>
+              </w:rPr>
+              <w:t>e</w:t>
             </w:r>
             <w:r>
               <w:rPr>
@@ -3923,61 +3969,7 @@
                 <w:u w:val="single"/>
                 <w:lang w:val="fr-CA"/>
               </w:rPr>
-              <w:t xml:space="preserve"> ,</w:t>
-            </w:r>
-            <w:proofErr w:type="gramEnd"/>
-            <w:r>
-              <w:rPr>
-                <w:rFonts w:ascii="Arial" w:eastAsia="Times New Roman" w:hAnsi="Arial" w:cs="Arial"/>
-                <w:sz w:val="20"/>
-                <w:szCs w:val="20"/>
-                <w:lang w:val="fr-CA"/>
-              </w:rPr>
-              <w:t xml:space="preserve"> </w:t>
-            </w:r>
-          </w:p>
-          <w:p>
-            <w:pPr>
-              <w:keepNext/>
-              <w:spacing w:after="0" w:line="240" w:lineRule="auto"/>
-              <w:ind w:right="630"/>
-              <w:rPr>
-                <w:rFonts w:ascii="Arial" w:eastAsia="Times New Roman" w:hAnsi="Arial" w:cs="Arial"/>
-                <w:sz w:val="20"/>
-                <w:szCs w:val="20"/>
-                <w:lang w:val="fr-CA"/>
-              </w:rPr>
-            </w:pPr>
-          </w:p>
-          <w:p>
-            <w:pPr>
-              <w:keepNext/>
-              <w:spacing w:after="0" w:line="240" w:lineRule="auto"/>
-              <w:ind w:right="630"/>
-              <w:rPr>
-                <w:rFonts w:ascii="Arial" w:eastAsia="Times New Roman" w:hAnsi="Arial" w:cs="Arial"/>
-                <w:sz w:val="20"/>
-                <w:szCs w:val="20"/>
-                <w:lang w:val="fr-CA"/>
-              </w:rPr>
-            </w:pPr>
-            <w:r>
-              <w:rPr>
-                <w:rFonts w:ascii="Arial" w:eastAsia="Times New Roman" w:hAnsi="Arial" w:cs="Arial"/>
-                <w:sz w:val="20"/>
-                <w:szCs w:val="20"/>
-                <w:lang w:val="fr-CA"/>
-              </w:rPr>
-              <w:t>C</w:t>
-            </w:r>
-            <w:r>
-              <w:rPr>
-                <w:rFonts w:ascii="Arial" w:eastAsia="Times New Roman" w:hAnsi="Arial" w:cs="Arial"/>
-                <w:sz w:val="20"/>
-                <w:szCs w:val="20"/>
-                <w:lang w:val="fr-CA"/>
-              </w:rPr>
-              <w:t>e</w:t>
+              <w:t xml:space="preserve">   </w:t>
             </w:r>
             <w:r>
               <w:rPr>
@@ -3989,7 +3981,6 @@
               </w:rPr>
               <w:t xml:space="preserve"> </w:t>
             </w:r>
-            <w:proofErr w:type="gramStart"/>
             <w:r>
               <w:rPr>
                 <w:rFonts w:ascii="Arial" w:eastAsia="Times New Roman" w:hAnsi="Arial" w:cs="Arial"/>
@@ -3998,7 +3989,7 @@
                 <w:u w:val="single"/>
                 <w:lang w:val="fr-CA"/>
               </w:rPr>
-              <w:t xml:space="preserve">  </w:t>
+              <w:t>{</w:t>
             </w:r>
             <w:r>
               <w:rPr>
@@ -4008,7 +3999,7 @@
                 <w:u w:val="single"/>
                 <w:lang w:val="fr-CA"/>
               </w:rPr>
-              <w:t xml:space="preserve"> </w:t>
+              <w:t>date</w:t>
             </w:r>
             <w:r>
               <w:rPr>
@@ -4018,7 +4009,7 @@
                 <w:u w:val="single"/>
                 <w:lang w:val="fr-CA"/>
               </w:rPr>
-              <w:t>{</w:t>
+              <w:t>}</w:t>
             </w:r>
             <w:r>
               <w:rPr>
@@ -4028,7 +4019,7 @@
                 <w:u w:val="single"/>
                 <w:lang w:val="fr-CA"/>
               </w:rPr>
-              <w:t>date</w:t>
+              <w:t xml:space="preserve">    </w:t>
             </w:r>
             <w:r>
               <w:rPr>
@@ -4038,29 +4029,8 @@
                 <w:u w:val="single"/>
                 <w:lang w:val="fr-CA"/>
               </w:rPr>
-              <w:t>}</w:t>
-            </w:r>
-            <w:r>
-              <w:rPr>
-                <w:rFonts w:ascii="Arial" w:eastAsia="Times New Roman" w:hAnsi="Arial" w:cs="Arial"/>
-                <w:sz w:val="20"/>
-                <w:szCs w:val="20"/>
-                <w:u w:val="single"/>
-                <w:lang w:val="fr-CA"/>
-              </w:rPr>
-              <w:t xml:space="preserve">    </w:t>
-            </w:r>
-            <w:r>
-              <w:rPr>
-                <w:rFonts w:ascii="Arial" w:eastAsia="Times New Roman" w:hAnsi="Arial" w:cs="Arial"/>
-                <w:sz w:val="20"/>
-                <w:szCs w:val="20"/>
-                <w:u w:val="single"/>
-                <w:lang w:val="fr-CA"/>
-              </w:rPr>
               <w:t xml:space="preserve"> .</w:t>
             </w:r>
-            <w:proofErr w:type="gramEnd"/>
           </w:p>
           <w:p>
             <w:pPr>
@@ -6571,7 +6541,6 @@
                 <w:lang w:val="fr-CA"/>
               </w:rPr>
             </w:pPr>
-            <w:proofErr w:type="gramStart"/>
             <w:r>
               <w:rPr>
                 <w:rFonts w:ascii="Arial" w:hAnsi="Arial" w:cs="Arial"/>
@@ -6580,7 +6549,6 @@
               </w:rPr>
               <w:t>OU</w:t>
             </w:r>
-            <w:proofErr w:type="gramEnd"/>
           </w:p>
           <w:p>
             <w:pPr>

</xml_diff>